<commit_message>
wrap up + repo organization
</commit_message>
<xml_diff>
--- a/proj_docs/MATH 60633A peers.docx
+++ b/proj_docs/MATH 60633A peers.docx
@@ -1,6 +1,6 @@
 
 <file path=word/document.xml><?xml version="1.0" encoding="utf-8"?>
-<w:document xmlns:wpc="http://schemas.microsoft.com/office/word/2010/wordprocessingCanvas" xmlns:cx="http://schemas.microsoft.com/office/drawing/2014/chartex" xmlns:cx1="http://schemas.microsoft.com/office/drawing/2015/9/8/chartex" xmlns:cx2="http://schemas.microsoft.com/office/drawing/2015/10/21/chartex" xmlns:cx3="http://schemas.microsoft.com/office/drawing/2016/5/9/chartex" xmlns:cx4="http://schemas.microsoft.com/office/drawing/2016/5/10/chartex" xmlns:cx5="http://schemas.microsoft.com/office/drawing/2016/5/11/chartex" xmlns:cx6="http://schemas.microsoft.com/office/drawing/2016/5/12/chartex" xmlns:cx7="http://schemas.microsoft.com/office/drawing/2016/5/13/chartex" xmlns:cx8="http://schemas.microsoft.com/office/drawing/2016/5/14/chartex" xmlns:mc="http://schemas.openxmlformats.org/markup-compatibility/2006" xmlns:aink="http://schemas.microsoft.com/office/drawing/2016/ink" xmlns:am3d="http://schemas.microsoft.com/office/drawing/2017/model3d" xmlns:o="urn:schemas-microsoft-com:office:office" xmlns:oel="http://schemas.microsoft.com/office/2019/extlst" xmlns:r="http://schemas.openxmlformats.org/officeDocument/2006/relationships" xmlns:m="http://schemas.openxmlformats.org/officeDocument/2006/math" xmlns:v="urn:schemas-microsoft-com:vml" xmlns:wp14="http://schemas.microsoft.com/office/word/2010/wordprocessingDrawing" xmlns:wp="http://schemas.openxmlformats.org/drawingml/2006/wordprocessingDrawing" xmlns:w10="urn:schemas-microsoft-com:office:word" xmlns:w="http://schemas.openxmlformats.org/wordprocessingml/2006/main" xmlns:w14="http://schemas.microsoft.com/office/word/2010/wordml" xmlns:w15="http://schemas.microsoft.com/office/word/2012/wordml" xmlns:w16cex="http://schemas.microsoft.com/office/word/2018/wordml/cex" xmlns:w16cid="http://schemas.microsoft.com/office/word/2016/wordml/cid" xmlns:w16="http://schemas.microsoft.com/office/word/2018/wordml" xmlns:w16sdtdh="http://schemas.microsoft.com/office/word/2020/wordml/sdtdatahash" xmlns:w16se="http://schemas.microsoft.com/office/word/2015/wordml/symex" xmlns:wpg="http://schemas.microsoft.com/office/word/2010/wordprocessingGroup" xmlns:wpi="http://schemas.microsoft.com/office/word/2010/wordprocessingInk" xmlns:wne="http://schemas.microsoft.com/office/word/2006/wordml" xmlns:wps="http://schemas.microsoft.com/office/word/2010/wordprocessingShape" mc:Ignorable="w14 w15 w16se w16cid w16 w16cex w16sdtdh wp14">
+<w:document xmlns:wpc="http://schemas.microsoft.com/office/word/2010/wordprocessingCanvas" xmlns:cx="http://schemas.microsoft.com/office/drawing/2014/chartex" xmlns:cx1="http://schemas.microsoft.com/office/drawing/2015/9/8/chartex" xmlns:cx2="http://schemas.microsoft.com/office/drawing/2015/10/21/chartex" xmlns:cx3="http://schemas.microsoft.com/office/drawing/2016/5/9/chartex" xmlns:cx4="http://schemas.microsoft.com/office/drawing/2016/5/10/chartex" xmlns:cx5="http://schemas.microsoft.com/office/drawing/2016/5/11/chartex" xmlns:cx6="http://schemas.microsoft.com/office/drawing/2016/5/12/chartex" xmlns:cx7="http://schemas.microsoft.com/office/drawing/2016/5/13/chartex" xmlns:cx8="http://schemas.microsoft.com/office/drawing/2016/5/14/chartex" xmlns:mc="http://schemas.openxmlformats.org/markup-compatibility/2006" xmlns:aink="http://schemas.microsoft.com/office/drawing/2016/ink" xmlns:am3d="http://schemas.microsoft.com/office/drawing/2017/model3d" xmlns:o="urn:schemas-microsoft-com:office:office" xmlns:oel="http://schemas.microsoft.com/office/2019/extlst" xmlns:r="http://schemas.openxmlformats.org/officeDocument/2006/relationships" xmlns:m="http://schemas.openxmlformats.org/officeDocument/2006/math" xmlns:v="urn:schemas-microsoft-com:vml" xmlns:wp14="http://schemas.microsoft.com/office/word/2010/wordprocessingDrawing" xmlns:wp="http://schemas.openxmlformats.org/drawingml/2006/wordprocessingDrawing" xmlns:w10="urn:schemas-microsoft-com:office:word" xmlns:w="http://schemas.openxmlformats.org/wordprocessingml/2006/main" xmlns:w14="http://schemas.microsoft.com/office/word/2010/wordml" xmlns:w15="http://schemas.microsoft.com/office/word/2012/wordml" xmlns:w16cex="http://schemas.microsoft.com/office/word/2018/wordml/cex" xmlns:w16cid="http://schemas.microsoft.com/office/word/2016/wordml/cid" xmlns:w16="http://schemas.microsoft.com/office/word/2018/wordml" xmlns:w16du="http://schemas.microsoft.com/office/word/2023/wordml/word16du" xmlns:w16sdtdh="http://schemas.microsoft.com/office/word/2020/wordml/sdtdatahash" xmlns:w16se="http://schemas.microsoft.com/office/word/2015/wordml/symex" xmlns:wpg="http://schemas.microsoft.com/office/word/2010/wordprocessingGroup" xmlns:wpi="http://schemas.microsoft.com/office/word/2010/wordprocessingInk" xmlns:wne="http://schemas.microsoft.com/office/word/2006/wordml" xmlns:wps="http://schemas.microsoft.com/office/word/2010/wordprocessingShape" mc:Ignorable="w14 w15 w16se w16cid w16 w16cex w16sdtdh wp14">
   <w:body>
     <w:p>
       <w:pPr>
@@ -18,6 +18,7 @@
           <w:b/>
           <w:sz w:val="28"/>
           <w:szCs w:val="28"/>
+          <w:vertAlign w:val="subscript"/>
         </w:rPr>
       </w:pPr>
     </w:p>
@@ -200,7 +201,7 @@
                 <v:stroke joinstyle="miter"/>
                 <v:path gradientshapeok="t" o:connecttype="rect"/>
               </v:shapetype>
-              <v:shape id="Text Box 2" o:spid="_x0000_s1026" type="#_x0000_t202" style="position:absolute;left:0;text-align:left;margin-left:227.25pt;margin-top:4.3pt;width:45pt;height:27pt;z-index:251657728;visibility:visible;mso-wrap-style:square;mso-width-percent:0;mso-height-percent:0;mso-wrap-distance-left:9pt;mso-wrap-distance-top:0;mso-wrap-distance-right:9pt;mso-wrap-distance-bottom:0;mso-position-horizontal:absolute;mso-position-horizontal-relative:text;mso-position-vertical:absolute;mso-position-vertical-relative:text;mso-width-percent:0;mso-height-percent:0;mso-width-relative:page;mso-height-relative:page;v-text-anchor:top" o:gfxdata="UEsDBBQABgAIAAAAIQC2gziS/gAAAOEBAAATAAAAW0NvbnRlbnRfVHlwZXNdLnhtbJSRQU7DMBBF&#10;90jcwfIWJU67QAgl6YK0S0CoHGBkTxKLZGx5TGhvj5O2G0SRWNoz/78nu9wcxkFMGNg6quQqL6RA&#10;0s5Y6ir5vt9lD1JwBDIwOMJKHpHlpr69KfdHjyxSmriSfYz+USnWPY7AufNIadK6MEJMx9ApD/oD&#10;OlTrorhX2lFEilmcO2RdNtjC5xDF9pCuTyYBB5bi6bQ4syoJ3g9WQ0ymaiLzg5KdCXlKLjvcW893&#10;SUOqXwnz5DrgnHtJTxOsQfEKIT7DmDSUCaxw7Rqn8787ZsmRM9e2VmPeBN4uqYvTtW7jvijg9N/y&#10;JsXecLq0q+WD6m8AAAD//wMAUEsDBBQABgAIAAAAIQA4/SH/1gAAAJQBAAALAAAAX3JlbHMvLnJl&#10;bHOkkMFqwzAMhu+DvYPRfXGawxijTi+j0GvpHsDYimMaW0Yy2fr2M4PBMnrbUb/Q94l/f/hMi1qR&#10;JVI2sOt6UJgd+ZiDgffL8ekFlFSbvV0oo4EbChzGx4f9GRdb25HMsYhqlCwG5lrLq9biZkxWOiqY&#10;22YiTra2kYMu1l1tQD30/bPm3wwYN0x18gb45AdQl1tp5j/sFB2T0FQ7R0nTNEV3j6o9feQzro1i&#10;OWA14Fm+Q8a1a8+Bvu/d/dMb2JY5uiPbhG/ktn4cqGU/er3pcvwCAAD//wMAUEsDBBQABgAIAAAA&#10;IQA7ChS+wAIAAJkFAAAOAAAAZHJzL2Uyb0RvYy54bWysVNuK2zAQfS/0H4Tes77E3iRmnSXJJqXQ&#10;G+yWPiuWbIvKkispsbel/96RnHjTbgul1AYxI43O3I7m5rZvBDoybbiSOY6uQoyYLBTlssrxx4fd&#10;ZI6RsURSIpRkOX5kBt8uX7646dqMxapWgjKNAESarGtzXFvbZkFgipo1xFyplkk4LJVuiAVVVwHV&#10;pAP0RgRxGF4HndK01apgxsDu3XCIlx6/LFlh35elYRaJHENs1q/ar3u3BssbklWatDUvTmGQf4ii&#10;IVyC0xHqjliCDpo/g2p4oZVRpb0qVBOosuQF8zlANlH4Szb3NWmZzwWKY9qxTOb/wRbvjh804jTH&#10;MUaSNNCiB9ZbtFY9il11utZkYHTfgpntYRu67DM17RtVfDZIqk1NZMVWWquuZoRCdJG7GVxcHXCM&#10;A9l3bxUFN+RglQfqS9240kExEKBDlx7HzrhQCthMZ1EawkkBR9MkXoDsPJDsfLnVxr5iqkFOyLGG&#10;xntwcnxj7GB6NnG+jBKc7rgQXtHVfiM0OhIgyc5/J/SfzIREXY4XaZwO+f8RIvTf7yAaboHtgjc5&#10;no9GJHNV20oKYZLMEi4GGbIT0m0xz+MhD9B6C6Lfh+J4jn1b7dJwlkznk9ksnU6S6TacrOe7zWS1&#10;ia6vZ9v1Zr2NvruooySrOaVMbj2mOVM+Sv6OUqfHN5B1JP0YoItKHSDH+5p2iHLXimm6iCMMCry6&#10;eDZkjYioYFwUVmOklf3Ebe257vruMMxlR+ah+0/lHNF99y8cB89yGyx6KBVU8lw1T0rHw4GRtt/3&#10;UHbH1L2ij0BPCMdzEGYaCLXSXzHqYD7k2Hw5EM0wEq8lUHwRJYkbKF5J0lkMivYKCPvLXSILgMmx&#10;xWgQN3YYQIdW86oGL8ODkmoFT6Lknq5PEUH4ToH37xM5zSo3YC51b/U0UZc/AAAA//8DAFBLAwQU&#10;AAYACAAAACEA80afGdwAAAAIAQAADwAAAGRycy9kb3ducmV2LnhtbEyPMU/DMBSEdyT+g/WQ2KjT&#10;KjFRiFNVCAZGSgUdnfg1iWo/R7GTpv8ed4LxdKe778rtYg2bcfS9IwnrVQIMqXG6p1bC4ev9KQfm&#10;gyKtjCOUcEUP2+r+rlSFdhf6xHkfWhZLyBdKQhfCUHDumw6t8is3IEXv5EarQpRjy/WoLrHcGr5J&#10;EsGt6ikudGrA1w6b836yceT5aK7HeVpPJ/Hx83befdeUWykfH5bdC7CAS/gLww0/okMVmWo3kfbM&#10;SEizNItRCbkAFv0svelagtgI4FXJ/x+ofgEAAP//AwBQSwECLQAUAAYACAAAACEAtoM4kv4AAADh&#10;AQAAEwAAAAAAAAAAAAAAAAAAAAAAW0NvbnRlbnRfVHlwZXNdLnhtbFBLAQItABQABgAIAAAAIQA4&#10;/SH/1gAAAJQBAAALAAAAAAAAAAAAAAAAAC8BAABfcmVscy8ucmVsc1BLAQItABQABgAIAAAAIQA7&#10;ChS+wAIAAJkFAAAOAAAAAAAAAAAAAAAAAC4CAABkcnMvZTJvRG9jLnhtbFBLAQItABQABgAIAAAA&#10;IQDzRp8Z3AAAAAgBAAAPAAAAAAAAAAAAAAAAABoFAABkcnMvZG93bnJldi54bWxQSwUGAAAAAAQA&#10;BADzAAAAIwYAAAAA&#10;">
+              <v:shape id="Text Box 2" o:spid="_x0000_s1026" type="#_x0000_t202" style="position:absolute;left:0;text-align:left;margin-left:227.25pt;margin-top:4.3pt;width:45pt;height:27pt;z-index:251657728;visibility:visible;mso-wrap-style:square;mso-width-percent:0;mso-height-percent:0;mso-wrap-distance-left:9pt;mso-wrap-distance-top:0;mso-wrap-distance-right:9pt;mso-wrap-distance-bottom:0;mso-position-horizontal:absolute;mso-position-horizontal-relative:text;mso-position-vertical:absolute;mso-position-vertical-relative:text;mso-width-percent:0;mso-height-percent:0;mso-width-relative:page;mso-height-relative:page;v-text-anchor:top" o:gfxdata="UEsDBBQABgAIAAAAIQC2gziS/gAAAOEBAAATAAAAW0NvbnRlbnRfVHlwZXNdLnhtbJSRQU7DMBBF&#10;90jcwfIWJU67QAgl6YK0S0CoHGBkTxKLZGx5TGhvj5O2G0SRWNoz/78nu9wcxkFMGNg6quQqL6RA&#10;0s5Y6ir5vt9lD1JwBDIwOMJKHpHlpr69KfdHjyxSmriSfYz+USnWPY7AufNIadK6MEJMx9ApD/oD&#10;OlTrorhX2lFEilmcO2RdNtjC5xDF9pCuTyYBB5bi6bQ4syoJ3g9WQ0ymaiLzg5KdCXlKLjvcW893&#10;SUOqXwnz5DrgnHtJTxOsQfEKIT7DmDSUCaxw7Rqn8787ZsmRM9e2VmPeBN4uqYvTtW7jvijg9N/y&#10;JsXecLq0q+WD6m8AAAD//wMAUEsDBBQABgAIAAAAIQA4/SH/1gAAAJQBAAALAAAAX3JlbHMvLnJl&#10;bHOkkMFqwzAMhu+DvYPRfXGawxijTi+j0GvpHsDYimMaW0Yy2fr2M4PBMnrbUb/Q94l/f/hMi1qR&#10;JVI2sOt6UJgd+ZiDgffL8ekFlFSbvV0oo4EbChzGx4f9GRdb25HMsYhqlCwG5lrLq9biZkxWOiqY&#10;22YiTra2kYMu1l1tQD30/bPm3wwYN0x18gb45AdQl1tp5j/sFB2T0FQ7R0nTNEV3j6o9feQzro1i&#10;OWA14Fm+Q8a1a8+Bvu/d/dMb2JY5uiPbhG/ktn4cqGU/er3pcvwCAAD//wMAUEsDBBQABgAIAAAA&#10;IQBaRq2QGQIAADQEAAAOAAAAZHJzL2Uyb0RvYy54bWysU9tu2zAMfR+wfxD0vjjJkrUx4hRdugwD&#10;ugvQ7QNkWbaFyaJGKbGzrx8lJ2l3exmmB4GUqEPy8Gh9M3SGHRR6Dbbgs8mUM2UlVNo2Bf/yeffi&#10;mjMfhK2EAasKflSe32yeP1v3LldzaMFUChmBWJ/3ruBtCC7PMi9b1Qk/AacsXdaAnQjkYpNVKHpC&#10;70w2n05fZT1g5RCk8p5O78ZLvkn4da1k+FjXXgVmCk61hbRj2su4Z5u1yBsUrtXyVIb4hyo6oS0l&#10;vUDdiSDYHvVvUJ2WCB7qMJHQZVDXWqrUA3Uzm/7SzUMrnEq9EDneXWjy/w9Wfjg8uE/IwvAaBhpg&#10;asK7e5BfPbOwbYVt1C0i9K0SFSWeRcqy3vn89DRS7XMfQcr+PVQ0ZLEPkICGGrvICvXJCJ0GcLyQ&#10;robAJB0ur2bLKd1Iunq5mK/IjhlEfn7s0Ie3CjoWjYIjzTSBi8O9D2PoOSTm8mB0tdPGJAebcmuQ&#10;HQTNf5fWCf2nMGNZX/DVcr4c+/8rxDStP0F0OpCQje4Kfn0JEnlk7Y2tksyC0Ga0qTtjY30qSfTU&#10;x5nHkdEwlAM9i4clVEeiF2GUL303MlrA75z1JN2C+297gYoz887SiFazxSJqPTmL5dWcHEwOGeXT&#10;U2ElwRQ8cDaa2zD+jb1D3bSUZRSEhVsaaa0T3Y8VnYRA0kwDO32jqP2nfop6/OybHwAAAP//AwBQ&#10;SwMEFAAGAAgAAAAhAPNGnxncAAAACAEAAA8AAABkcnMvZG93bnJldi54bWxMjzFPwzAUhHck/oP1&#10;kNio0yoxUYhTVQgGRkoFHZ34NYlqP0exk6b/HneC8XSnu+/K7WINm3H0vSMJ61UCDKlxuqdWwuHr&#10;/SkH5oMirYwjlHBFD9vq/q5UhXYX+sR5H1oWS8gXSkIXwlBw7psOrfIrNyBF7+RGq0KUY8v1qC6x&#10;3Bq+SRLBreopLnRqwNcOm/N+snHk+Wiux3laTyfx8fN23n3XlFspHx+W3QuwgEv4C8MNP6JDFZlq&#10;N5H2zEhIszSLUQm5ABb9LL3pWoLYCOBVyf8fqH4BAAD//wMAUEsBAi0AFAAGAAgAAAAhALaDOJL+&#10;AAAA4QEAABMAAAAAAAAAAAAAAAAAAAAAAFtDb250ZW50X1R5cGVzXS54bWxQSwECLQAUAAYACAAA&#10;ACEAOP0h/9YAAACUAQAACwAAAAAAAAAAAAAAAAAvAQAAX3JlbHMvLnJlbHNQSwECLQAUAAYACAAA&#10;ACEAWkatkBkCAAA0BAAADgAAAAAAAAAAAAAAAAAuAgAAZHJzL2Uyb0RvYy54bWxQSwECLQAUAAYA&#10;CAAAACEA80afGdwAAAAIAQAADwAAAAAAAAAAAAAAAABzBAAAZHJzL2Rvd25yZXYueG1sUEsFBgAA&#10;AAAEAAQA8wAAAHwFAAAAAA==&#10;">
                 <v:textbox inset=",,0">
                   <w:txbxContent>
                     <w:p>
@@ -1446,25 +1447,7 @@
           <w:bCs/>
           <w:sz w:val="24"/>
         </w:rPr>
-        <w:t xml:space="preserve">: </w:t>
-      </w:r>
-      <w:r>
-        <w:rPr>
-          <w:rFonts w:ascii="Calibri" w:hAnsi="Calibri"/>
-          <w:b/>
-          <w:bCs/>
-          <w:sz w:val="24"/>
-        </w:rPr>
-        <w:t>Y</w:t>
-      </w:r>
-      <w:r>
-        <w:rPr>
-          <w:rFonts w:ascii="Calibri" w:hAnsi="Calibri"/>
-          <w:b/>
-          <w:bCs/>
-          <w:sz w:val="24"/>
-        </w:rPr>
-        <w:t>ou must give this evaluation grid to your teacher with page 1.</w:t>
+        <w:t>: You must give this evaluation grid to your teacher with page 1.</w:t>
       </w:r>
     </w:p>
     <w:p>
@@ -4435,7 +4418,7 @@
 </file>
 
 <file path=word/endnotes.xml><?xml version="1.0" encoding="utf-8"?>
-<w:endnotes xmlns:wpc="http://schemas.microsoft.com/office/word/2010/wordprocessingCanvas" xmlns:cx="http://schemas.microsoft.com/office/drawing/2014/chartex" xmlns:cx1="http://schemas.microsoft.com/office/drawing/2015/9/8/chartex" xmlns:cx2="http://schemas.microsoft.com/office/drawing/2015/10/21/chartex" xmlns:cx3="http://schemas.microsoft.com/office/drawing/2016/5/9/chartex" xmlns:cx4="http://schemas.microsoft.com/office/drawing/2016/5/10/chartex" xmlns:cx5="http://schemas.microsoft.com/office/drawing/2016/5/11/chartex" xmlns:cx6="http://schemas.microsoft.com/office/drawing/2016/5/12/chartex" xmlns:cx7="http://schemas.microsoft.com/office/drawing/2016/5/13/chartex" xmlns:cx8="http://schemas.microsoft.com/office/drawing/2016/5/14/chartex" xmlns:mc="http://schemas.openxmlformats.org/markup-compatibility/2006" xmlns:aink="http://schemas.microsoft.com/office/drawing/2016/ink" xmlns:am3d="http://schemas.microsoft.com/office/drawing/2017/model3d" xmlns:o="urn:schemas-microsoft-com:office:office" xmlns:oel="http://schemas.microsoft.com/office/2019/extlst" xmlns:r="http://schemas.openxmlformats.org/officeDocument/2006/relationships" xmlns:m="http://schemas.openxmlformats.org/officeDocument/2006/math" xmlns:v="urn:schemas-microsoft-com:vml" xmlns:wp14="http://schemas.microsoft.com/office/word/2010/wordprocessingDrawing" xmlns:wp="http://schemas.openxmlformats.org/drawingml/2006/wordprocessingDrawing" xmlns:w10="urn:schemas-microsoft-com:office:word" xmlns:w="http://schemas.openxmlformats.org/wordprocessingml/2006/main" xmlns:w14="http://schemas.microsoft.com/office/word/2010/wordml" xmlns:w15="http://schemas.microsoft.com/office/word/2012/wordml" xmlns:w16cex="http://schemas.microsoft.com/office/word/2018/wordml/cex" xmlns:w16cid="http://schemas.microsoft.com/office/word/2016/wordml/cid" xmlns:w16="http://schemas.microsoft.com/office/word/2018/wordml" xmlns:w16sdtdh="http://schemas.microsoft.com/office/word/2020/wordml/sdtdatahash" xmlns:w16se="http://schemas.microsoft.com/office/word/2015/wordml/symex" xmlns:wpg="http://schemas.microsoft.com/office/word/2010/wordprocessingGroup" xmlns:wpi="http://schemas.microsoft.com/office/word/2010/wordprocessingInk" xmlns:wne="http://schemas.microsoft.com/office/word/2006/wordml" xmlns:wps="http://schemas.microsoft.com/office/word/2010/wordprocessingShape" mc:Ignorable="w14 w15 w16se w16cid w16 w16cex w16sdtdh wp14">
+<w:endnotes xmlns:wpc="http://schemas.microsoft.com/office/word/2010/wordprocessingCanvas" xmlns:cx="http://schemas.microsoft.com/office/drawing/2014/chartex" xmlns:cx1="http://schemas.microsoft.com/office/drawing/2015/9/8/chartex" xmlns:cx2="http://schemas.microsoft.com/office/drawing/2015/10/21/chartex" xmlns:cx3="http://schemas.microsoft.com/office/drawing/2016/5/9/chartex" xmlns:cx4="http://schemas.microsoft.com/office/drawing/2016/5/10/chartex" xmlns:cx5="http://schemas.microsoft.com/office/drawing/2016/5/11/chartex" xmlns:cx6="http://schemas.microsoft.com/office/drawing/2016/5/12/chartex" xmlns:cx7="http://schemas.microsoft.com/office/drawing/2016/5/13/chartex" xmlns:cx8="http://schemas.microsoft.com/office/drawing/2016/5/14/chartex" xmlns:mc="http://schemas.openxmlformats.org/markup-compatibility/2006" xmlns:aink="http://schemas.microsoft.com/office/drawing/2016/ink" xmlns:am3d="http://schemas.microsoft.com/office/drawing/2017/model3d" xmlns:o="urn:schemas-microsoft-com:office:office" xmlns:oel="http://schemas.microsoft.com/office/2019/extlst" xmlns:r="http://schemas.openxmlformats.org/officeDocument/2006/relationships" xmlns:m="http://schemas.openxmlformats.org/officeDocument/2006/math" xmlns:v="urn:schemas-microsoft-com:vml" xmlns:wp14="http://schemas.microsoft.com/office/word/2010/wordprocessingDrawing" xmlns:wp="http://schemas.openxmlformats.org/drawingml/2006/wordprocessingDrawing" xmlns:w10="urn:schemas-microsoft-com:office:word" xmlns:w="http://schemas.openxmlformats.org/wordprocessingml/2006/main" xmlns:w14="http://schemas.microsoft.com/office/word/2010/wordml" xmlns:w15="http://schemas.microsoft.com/office/word/2012/wordml" xmlns:w16cex="http://schemas.microsoft.com/office/word/2018/wordml/cex" xmlns:w16cid="http://schemas.microsoft.com/office/word/2016/wordml/cid" xmlns:w16="http://schemas.microsoft.com/office/word/2018/wordml" xmlns:w16du="http://schemas.microsoft.com/office/word/2023/wordml/word16du" xmlns:w16sdtdh="http://schemas.microsoft.com/office/word/2020/wordml/sdtdatahash" xmlns:w16se="http://schemas.microsoft.com/office/word/2015/wordml/symex" xmlns:wpg="http://schemas.microsoft.com/office/word/2010/wordprocessingGroup" xmlns:wpi="http://schemas.microsoft.com/office/word/2010/wordprocessingInk" xmlns:wne="http://schemas.microsoft.com/office/word/2006/wordml" xmlns:wps="http://schemas.microsoft.com/office/word/2010/wordprocessingShape" mc:Ignorable="w14 w15 w16se w16cid w16 w16cex w16sdtdh wp14">
   <w:endnote w:type="separator" w:id="-1">
     <w:p>
       <w:r>
@@ -4454,7 +4437,7 @@
 </file>
 
 <file path=word/footer1.xml><?xml version="1.0" encoding="utf-8"?>
-<w:ftr xmlns:wpc="http://schemas.microsoft.com/office/word/2010/wordprocessingCanvas" xmlns:cx="http://schemas.microsoft.com/office/drawing/2014/chartex" xmlns:cx1="http://schemas.microsoft.com/office/drawing/2015/9/8/chartex" xmlns:cx2="http://schemas.microsoft.com/office/drawing/2015/10/21/chartex" xmlns:cx3="http://schemas.microsoft.com/office/drawing/2016/5/9/chartex" xmlns:cx4="http://schemas.microsoft.com/office/drawing/2016/5/10/chartex" xmlns:cx5="http://schemas.microsoft.com/office/drawing/2016/5/11/chartex" xmlns:cx6="http://schemas.microsoft.com/office/drawing/2016/5/12/chartex" xmlns:cx7="http://schemas.microsoft.com/office/drawing/2016/5/13/chartex" xmlns:cx8="http://schemas.microsoft.com/office/drawing/2016/5/14/chartex" xmlns:mc="http://schemas.openxmlformats.org/markup-compatibility/2006" xmlns:aink="http://schemas.microsoft.com/office/drawing/2016/ink" xmlns:am3d="http://schemas.microsoft.com/office/drawing/2017/model3d" xmlns:o="urn:schemas-microsoft-com:office:office" xmlns:oel="http://schemas.microsoft.com/office/2019/extlst" xmlns:r="http://schemas.openxmlformats.org/officeDocument/2006/relationships" xmlns:m="http://schemas.openxmlformats.org/officeDocument/2006/math" xmlns:v="urn:schemas-microsoft-com:vml" xmlns:wp14="http://schemas.microsoft.com/office/word/2010/wordprocessingDrawing" xmlns:wp="http://schemas.openxmlformats.org/drawingml/2006/wordprocessingDrawing" xmlns:w10="urn:schemas-microsoft-com:office:word" xmlns:w="http://schemas.openxmlformats.org/wordprocessingml/2006/main" xmlns:w14="http://schemas.microsoft.com/office/word/2010/wordml" xmlns:w15="http://schemas.microsoft.com/office/word/2012/wordml" xmlns:w16cex="http://schemas.microsoft.com/office/word/2018/wordml/cex" xmlns:w16cid="http://schemas.microsoft.com/office/word/2016/wordml/cid" xmlns:w16="http://schemas.microsoft.com/office/word/2018/wordml" xmlns:w16sdtdh="http://schemas.microsoft.com/office/word/2020/wordml/sdtdatahash" xmlns:w16se="http://schemas.microsoft.com/office/word/2015/wordml/symex" xmlns:wpg="http://schemas.microsoft.com/office/word/2010/wordprocessingGroup" xmlns:wpi="http://schemas.microsoft.com/office/word/2010/wordprocessingInk" xmlns:wne="http://schemas.microsoft.com/office/word/2006/wordml" xmlns:wps="http://schemas.microsoft.com/office/word/2010/wordprocessingShape" mc:Ignorable="w14 w15 w16se w16cid w16 w16cex w16sdtdh wp14">
+<w:ftr xmlns:wpc="http://schemas.microsoft.com/office/word/2010/wordprocessingCanvas" xmlns:cx="http://schemas.microsoft.com/office/drawing/2014/chartex" xmlns:cx1="http://schemas.microsoft.com/office/drawing/2015/9/8/chartex" xmlns:cx2="http://schemas.microsoft.com/office/drawing/2015/10/21/chartex" xmlns:cx3="http://schemas.microsoft.com/office/drawing/2016/5/9/chartex" xmlns:cx4="http://schemas.microsoft.com/office/drawing/2016/5/10/chartex" xmlns:cx5="http://schemas.microsoft.com/office/drawing/2016/5/11/chartex" xmlns:cx6="http://schemas.microsoft.com/office/drawing/2016/5/12/chartex" xmlns:cx7="http://schemas.microsoft.com/office/drawing/2016/5/13/chartex" xmlns:cx8="http://schemas.microsoft.com/office/drawing/2016/5/14/chartex" xmlns:mc="http://schemas.openxmlformats.org/markup-compatibility/2006" xmlns:aink="http://schemas.microsoft.com/office/drawing/2016/ink" xmlns:am3d="http://schemas.microsoft.com/office/drawing/2017/model3d" xmlns:o="urn:schemas-microsoft-com:office:office" xmlns:oel="http://schemas.microsoft.com/office/2019/extlst" xmlns:r="http://schemas.openxmlformats.org/officeDocument/2006/relationships" xmlns:m="http://schemas.openxmlformats.org/officeDocument/2006/math" xmlns:v="urn:schemas-microsoft-com:vml" xmlns:wp14="http://schemas.microsoft.com/office/word/2010/wordprocessingDrawing" xmlns:wp="http://schemas.openxmlformats.org/drawingml/2006/wordprocessingDrawing" xmlns:w10="urn:schemas-microsoft-com:office:word" xmlns:w="http://schemas.openxmlformats.org/wordprocessingml/2006/main" xmlns:w14="http://schemas.microsoft.com/office/word/2010/wordml" xmlns:w15="http://schemas.microsoft.com/office/word/2012/wordml" xmlns:w16cex="http://schemas.microsoft.com/office/word/2018/wordml/cex" xmlns:w16cid="http://schemas.microsoft.com/office/word/2016/wordml/cid" xmlns:w16="http://schemas.microsoft.com/office/word/2018/wordml" xmlns:w16du="http://schemas.microsoft.com/office/word/2023/wordml/word16du" xmlns:w16sdtdh="http://schemas.microsoft.com/office/word/2020/wordml/sdtdatahash" xmlns:w16se="http://schemas.microsoft.com/office/word/2015/wordml/symex" xmlns:wpg="http://schemas.microsoft.com/office/word/2010/wordprocessingGroup" xmlns:wpi="http://schemas.microsoft.com/office/word/2010/wordprocessingInk" xmlns:wne="http://schemas.microsoft.com/office/word/2006/wordml" xmlns:wps="http://schemas.microsoft.com/office/word/2010/wordprocessingShape" mc:Ignorable="w14 w15 w16se w16cid w16 w16cex w16sdtdh wp14">
   <w:p>
     <w:pPr>
       <w:pStyle w:val="Footer"/>
@@ -4492,7 +4475,7 @@
 </file>
 
 <file path=word/footer2.xml><?xml version="1.0" encoding="utf-8"?>
-<w:ftr xmlns:wpc="http://schemas.microsoft.com/office/word/2010/wordprocessingCanvas" xmlns:cx="http://schemas.microsoft.com/office/drawing/2014/chartex" xmlns:cx1="http://schemas.microsoft.com/office/drawing/2015/9/8/chartex" xmlns:cx2="http://schemas.microsoft.com/office/drawing/2015/10/21/chartex" xmlns:cx3="http://schemas.microsoft.com/office/drawing/2016/5/9/chartex" xmlns:cx4="http://schemas.microsoft.com/office/drawing/2016/5/10/chartex" xmlns:cx5="http://schemas.microsoft.com/office/drawing/2016/5/11/chartex" xmlns:cx6="http://schemas.microsoft.com/office/drawing/2016/5/12/chartex" xmlns:cx7="http://schemas.microsoft.com/office/drawing/2016/5/13/chartex" xmlns:cx8="http://schemas.microsoft.com/office/drawing/2016/5/14/chartex" xmlns:mc="http://schemas.openxmlformats.org/markup-compatibility/2006" xmlns:aink="http://schemas.microsoft.com/office/drawing/2016/ink" xmlns:am3d="http://schemas.microsoft.com/office/drawing/2017/model3d" xmlns:o="urn:schemas-microsoft-com:office:office" xmlns:oel="http://schemas.microsoft.com/office/2019/extlst" xmlns:r="http://schemas.openxmlformats.org/officeDocument/2006/relationships" xmlns:m="http://schemas.openxmlformats.org/officeDocument/2006/math" xmlns:v="urn:schemas-microsoft-com:vml" xmlns:wp14="http://schemas.microsoft.com/office/word/2010/wordprocessingDrawing" xmlns:wp="http://schemas.openxmlformats.org/drawingml/2006/wordprocessingDrawing" xmlns:w10="urn:schemas-microsoft-com:office:word" xmlns:w="http://schemas.openxmlformats.org/wordprocessingml/2006/main" xmlns:w14="http://schemas.microsoft.com/office/word/2010/wordml" xmlns:w15="http://schemas.microsoft.com/office/word/2012/wordml" xmlns:w16cex="http://schemas.microsoft.com/office/word/2018/wordml/cex" xmlns:w16cid="http://schemas.microsoft.com/office/word/2016/wordml/cid" xmlns:w16="http://schemas.microsoft.com/office/word/2018/wordml" xmlns:w16sdtdh="http://schemas.microsoft.com/office/word/2020/wordml/sdtdatahash" xmlns:w16se="http://schemas.microsoft.com/office/word/2015/wordml/symex" xmlns:wpg="http://schemas.microsoft.com/office/word/2010/wordprocessingGroup" xmlns:wpi="http://schemas.microsoft.com/office/word/2010/wordprocessingInk" xmlns:wne="http://schemas.microsoft.com/office/word/2006/wordml" xmlns:wps="http://schemas.microsoft.com/office/word/2010/wordprocessingShape" mc:Ignorable="w14 w15 w16se w16cid w16 w16cex w16sdtdh wp14">
+<w:ftr xmlns:wpc="http://schemas.microsoft.com/office/word/2010/wordprocessingCanvas" xmlns:cx="http://schemas.microsoft.com/office/drawing/2014/chartex" xmlns:cx1="http://schemas.microsoft.com/office/drawing/2015/9/8/chartex" xmlns:cx2="http://schemas.microsoft.com/office/drawing/2015/10/21/chartex" xmlns:cx3="http://schemas.microsoft.com/office/drawing/2016/5/9/chartex" xmlns:cx4="http://schemas.microsoft.com/office/drawing/2016/5/10/chartex" xmlns:cx5="http://schemas.microsoft.com/office/drawing/2016/5/11/chartex" xmlns:cx6="http://schemas.microsoft.com/office/drawing/2016/5/12/chartex" xmlns:cx7="http://schemas.microsoft.com/office/drawing/2016/5/13/chartex" xmlns:cx8="http://schemas.microsoft.com/office/drawing/2016/5/14/chartex" xmlns:mc="http://schemas.openxmlformats.org/markup-compatibility/2006" xmlns:aink="http://schemas.microsoft.com/office/drawing/2016/ink" xmlns:am3d="http://schemas.microsoft.com/office/drawing/2017/model3d" xmlns:o="urn:schemas-microsoft-com:office:office" xmlns:oel="http://schemas.microsoft.com/office/2019/extlst" xmlns:r="http://schemas.openxmlformats.org/officeDocument/2006/relationships" xmlns:m="http://schemas.openxmlformats.org/officeDocument/2006/math" xmlns:v="urn:schemas-microsoft-com:vml" xmlns:wp14="http://schemas.microsoft.com/office/word/2010/wordprocessingDrawing" xmlns:wp="http://schemas.openxmlformats.org/drawingml/2006/wordprocessingDrawing" xmlns:w10="urn:schemas-microsoft-com:office:word" xmlns:w="http://schemas.openxmlformats.org/wordprocessingml/2006/main" xmlns:w14="http://schemas.microsoft.com/office/word/2010/wordml" xmlns:w15="http://schemas.microsoft.com/office/word/2012/wordml" xmlns:w16cex="http://schemas.microsoft.com/office/word/2018/wordml/cex" xmlns:w16cid="http://schemas.microsoft.com/office/word/2016/wordml/cid" xmlns:w16="http://schemas.microsoft.com/office/word/2018/wordml" xmlns:w16du="http://schemas.microsoft.com/office/word/2023/wordml/word16du" xmlns:w16sdtdh="http://schemas.microsoft.com/office/word/2020/wordml/sdtdatahash" xmlns:w16se="http://schemas.microsoft.com/office/word/2015/wordml/symex" xmlns:wpg="http://schemas.microsoft.com/office/word/2010/wordprocessingGroup" xmlns:wpi="http://schemas.microsoft.com/office/word/2010/wordprocessingInk" xmlns:wne="http://schemas.microsoft.com/office/word/2006/wordml" xmlns:wps="http://schemas.microsoft.com/office/word/2010/wordprocessingShape" mc:Ignorable="w14 w15 w16se w16cid w16 w16cex w16sdtdh wp14">
   <w:p>
     <w:pPr>
       <w:pStyle w:val="Footer"/>
@@ -4511,7 +4494,7 @@
 </file>
 
 <file path=word/footnotes.xml><?xml version="1.0" encoding="utf-8"?>
-<w:footnotes xmlns:wpc="http://schemas.microsoft.com/office/word/2010/wordprocessingCanvas" xmlns:cx="http://schemas.microsoft.com/office/drawing/2014/chartex" xmlns:cx1="http://schemas.microsoft.com/office/drawing/2015/9/8/chartex" xmlns:cx2="http://schemas.microsoft.com/office/drawing/2015/10/21/chartex" xmlns:cx3="http://schemas.microsoft.com/office/drawing/2016/5/9/chartex" xmlns:cx4="http://schemas.microsoft.com/office/drawing/2016/5/10/chartex" xmlns:cx5="http://schemas.microsoft.com/office/drawing/2016/5/11/chartex" xmlns:cx6="http://schemas.microsoft.com/office/drawing/2016/5/12/chartex" xmlns:cx7="http://schemas.microsoft.com/office/drawing/2016/5/13/chartex" xmlns:cx8="http://schemas.microsoft.com/office/drawing/2016/5/14/chartex" xmlns:mc="http://schemas.openxmlformats.org/markup-compatibility/2006" xmlns:aink="http://schemas.microsoft.com/office/drawing/2016/ink" xmlns:am3d="http://schemas.microsoft.com/office/drawing/2017/model3d" xmlns:o="urn:schemas-microsoft-com:office:office" xmlns:oel="http://schemas.microsoft.com/office/2019/extlst" xmlns:r="http://schemas.openxmlformats.org/officeDocument/2006/relationships" xmlns:m="http://schemas.openxmlformats.org/officeDocument/2006/math" xmlns:v="urn:schemas-microsoft-com:vml" xmlns:wp14="http://schemas.microsoft.com/office/word/2010/wordprocessingDrawing" xmlns:wp="http://schemas.openxmlformats.org/drawingml/2006/wordprocessingDrawing" xmlns:w10="urn:schemas-microsoft-com:office:word" xmlns:w="http://schemas.openxmlformats.org/wordprocessingml/2006/main" xmlns:w14="http://schemas.microsoft.com/office/word/2010/wordml" xmlns:w15="http://schemas.microsoft.com/office/word/2012/wordml" xmlns:w16cex="http://schemas.microsoft.com/office/word/2018/wordml/cex" xmlns:w16cid="http://schemas.microsoft.com/office/word/2016/wordml/cid" xmlns:w16="http://schemas.microsoft.com/office/word/2018/wordml" xmlns:w16sdtdh="http://schemas.microsoft.com/office/word/2020/wordml/sdtdatahash" xmlns:w16se="http://schemas.microsoft.com/office/word/2015/wordml/symex" xmlns:wpg="http://schemas.microsoft.com/office/word/2010/wordprocessingGroup" xmlns:wpi="http://schemas.microsoft.com/office/word/2010/wordprocessingInk" xmlns:wne="http://schemas.microsoft.com/office/word/2006/wordml" xmlns:wps="http://schemas.microsoft.com/office/word/2010/wordprocessingShape" mc:Ignorable="w14 w15 w16se w16cid w16 w16cex w16sdtdh wp14">
+<w:footnotes xmlns:wpc="http://schemas.microsoft.com/office/word/2010/wordprocessingCanvas" xmlns:cx="http://schemas.microsoft.com/office/drawing/2014/chartex" xmlns:cx1="http://schemas.microsoft.com/office/drawing/2015/9/8/chartex" xmlns:cx2="http://schemas.microsoft.com/office/drawing/2015/10/21/chartex" xmlns:cx3="http://schemas.microsoft.com/office/drawing/2016/5/9/chartex" xmlns:cx4="http://schemas.microsoft.com/office/drawing/2016/5/10/chartex" xmlns:cx5="http://schemas.microsoft.com/office/drawing/2016/5/11/chartex" xmlns:cx6="http://schemas.microsoft.com/office/drawing/2016/5/12/chartex" xmlns:cx7="http://schemas.microsoft.com/office/drawing/2016/5/13/chartex" xmlns:cx8="http://schemas.microsoft.com/office/drawing/2016/5/14/chartex" xmlns:mc="http://schemas.openxmlformats.org/markup-compatibility/2006" xmlns:aink="http://schemas.microsoft.com/office/drawing/2016/ink" xmlns:am3d="http://schemas.microsoft.com/office/drawing/2017/model3d" xmlns:o="urn:schemas-microsoft-com:office:office" xmlns:oel="http://schemas.microsoft.com/office/2019/extlst" xmlns:r="http://schemas.openxmlformats.org/officeDocument/2006/relationships" xmlns:m="http://schemas.openxmlformats.org/officeDocument/2006/math" xmlns:v="urn:schemas-microsoft-com:vml" xmlns:wp14="http://schemas.microsoft.com/office/word/2010/wordprocessingDrawing" xmlns:wp="http://schemas.openxmlformats.org/drawingml/2006/wordprocessingDrawing" xmlns:w10="urn:schemas-microsoft-com:office:word" xmlns:w="http://schemas.openxmlformats.org/wordprocessingml/2006/main" xmlns:w14="http://schemas.microsoft.com/office/word/2010/wordml" xmlns:w15="http://schemas.microsoft.com/office/word/2012/wordml" xmlns:w16cex="http://schemas.microsoft.com/office/word/2018/wordml/cex" xmlns:w16cid="http://schemas.microsoft.com/office/word/2016/wordml/cid" xmlns:w16="http://schemas.microsoft.com/office/word/2018/wordml" xmlns:w16du="http://schemas.microsoft.com/office/word/2023/wordml/word16du" xmlns:w16sdtdh="http://schemas.microsoft.com/office/word/2020/wordml/sdtdatahash" xmlns:w16se="http://schemas.microsoft.com/office/word/2015/wordml/symex" xmlns:wpg="http://schemas.microsoft.com/office/word/2010/wordprocessingGroup" xmlns:wpi="http://schemas.microsoft.com/office/word/2010/wordprocessingInk" xmlns:wne="http://schemas.microsoft.com/office/word/2006/wordml" xmlns:wps="http://schemas.microsoft.com/office/word/2010/wordprocessingShape" mc:Ignorable="w14 w15 w16se w16cid w16 w16cex w16sdtdh wp14">
   <w:footnote w:type="separator" w:id="-1">
     <w:p>
       <w:r>
@@ -4530,7 +4513,7 @@
 </file>
 
 <file path=word/header1.xml><?xml version="1.0" encoding="utf-8"?>
-<w:hdr xmlns:wpc="http://schemas.microsoft.com/office/word/2010/wordprocessingCanvas" xmlns:cx="http://schemas.microsoft.com/office/drawing/2014/chartex" xmlns:cx1="http://schemas.microsoft.com/office/drawing/2015/9/8/chartex" xmlns:cx2="http://schemas.microsoft.com/office/drawing/2015/10/21/chartex" xmlns:cx3="http://schemas.microsoft.com/office/drawing/2016/5/9/chartex" xmlns:cx4="http://schemas.microsoft.com/office/drawing/2016/5/10/chartex" xmlns:cx5="http://schemas.microsoft.com/office/drawing/2016/5/11/chartex" xmlns:cx6="http://schemas.microsoft.com/office/drawing/2016/5/12/chartex" xmlns:cx7="http://schemas.microsoft.com/office/drawing/2016/5/13/chartex" xmlns:cx8="http://schemas.microsoft.com/office/drawing/2016/5/14/chartex" xmlns:mc="http://schemas.openxmlformats.org/markup-compatibility/2006" xmlns:aink="http://schemas.microsoft.com/office/drawing/2016/ink" xmlns:am3d="http://schemas.microsoft.com/office/drawing/2017/model3d" xmlns:o="urn:schemas-microsoft-com:office:office" xmlns:oel="http://schemas.microsoft.com/office/2019/extlst" xmlns:r="http://schemas.openxmlformats.org/officeDocument/2006/relationships" xmlns:m="http://schemas.openxmlformats.org/officeDocument/2006/math" xmlns:v="urn:schemas-microsoft-com:vml" xmlns:wp14="http://schemas.microsoft.com/office/word/2010/wordprocessingDrawing" xmlns:wp="http://schemas.openxmlformats.org/drawingml/2006/wordprocessingDrawing" xmlns:w10="urn:schemas-microsoft-com:office:word" xmlns:w="http://schemas.openxmlformats.org/wordprocessingml/2006/main" xmlns:w14="http://schemas.microsoft.com/office/word/2010/wordml" xmlns:w15="http://schemas.microsoft.com/office/word/2012/wordml" xmlns:w16cex="http://schemas.microsoft.com/office/word/2018/wordml/cex" xmlns:w16cid="http://schemas.microsoft.com/office/word/2016/wordml/cid" xmlns:w16="http://schemas.microsoft.com/office/word/2018/wordml" xmlns:w16sdtdh="http://schemas.microsoft.com/office/word/2020/wordml/sdtdatahash" xmlns:w16se="http://schemas.microsoft.com/office/word/2015/wordml/symex" xmlns:wpg="http://schemas.microsoft.com/office/word/2010/wordprocessingGroup" xmlns:wpi="http://schemas.microsoft.com/office/word/2010/wordprocessingInk" xmlns:wne="http://schemas.microsoft.com/office/word/2006/wordml" xmlns:wps="http://schemas.microsoft.com/office/word/2010/wordprocessingShape" mc:Ignorable="w14 w15 w16se w16cid w16 w16cex w16sdtdh wp14">
+<w:hdr xmlns:wpc="http://schemas.microsoft.com/office/word/2010/wordprocessingCanvas" xmlns:cx="http://schemas.microsoft.com/office/drawing/2014/chartex" xmlns:cx1="http://schemas.microsoft.com/office/drawing/2015/9/8/chartex" xmlns:cx2="http://schemas.microsoft.com/office/drawing/2015/10/21/chartex" xmlns:cx3="http://schemas.microsoft.com/office/drawing/2016/5/9/chartex" xmlns:cx4="http://schemas.microsoft.com/office/drawing/2016/5/10/chartex" xmlns:cx5="http://schemas.microsoft.com/office/drawing/2016/5/11/chartex" xmlns:cx6="http://schemas.microsoft.com/office/drawing/2016/5/12/chartex" xmlns:cx7="http://schemas.microsoft.com/office/drawing/2016/5/13/chartex" xmlns:cx8="http://schemas.microsoft.com/office/drawing/2016/5/14/chartex" xmlns:mc="http://schemas.openxmlformats.org/markup-compatibility/2006" xmlns:aink="http://schemas.microsoft.com/office/drawing/2016/ink" xmlns:am3d="http://schemas.microsoft.com/office/drawing/2017/model3d" xmlns:o="urn:schemas-microsoft-com:office:office" xmlns:oel="http://schemas.microsoft.com/office/2019/extlst" xmlns:r="http://schemas.openxmlformats.org/officeDocument/2006/relationships" xmlns:m="http://schemas.openxmlformats.org/officeDocument/2006/math" xmlns:v="urn:schemas-microsoft-com:vml" xmlns:wp14="http://schemas.microsoft.com/office/word/2010/wordprocessingDrawing" xmlns:wp="http://schemas.openxmlformats.org/drawingml/2006/wordprocessingDrawing" xmlns:w10="urn:schemas-microsoft-com:office:word" xmlns:w="http://schemas.openxmlformats.org/wordprocessingml/2006/main" xmlns:w14="http://schemas.microsoft.com/office/word/2010/wordml" xmlns:w15="http://schemas.microsoft.com/office/word/2012/wordml" xmlns:w16cex="http://schemas.microsoft.com/office/word/2018/wordml/cex" xmlns:w16cid="http://schemas.microsoft.com/office/word/2016/wordml/cid" xmlns:w16="http://schemas.microsoft.com/office/word/2018/wordml" xmlns:w16du="http://schemas.microsoft.com/office/word/2023/wordml/word16du" xmlns:w16sdtdh="http://schemas.microsoft.com/office/word/2020/wordml/sdtdatahash" xmlns:w16se="http://schemas.microsoft.com/office/word/2015/wordml/symex" xmlns:wpg="http://schemas.microsoft.com/office/word/2010/wordprocessingGroup" xmlns:wpi="http://schemas.microsoft.com/office/word/2010/wordprocessingInk" xmlns:wne="http://schemas.microsoft.com/office/word/2006/wordml" xmlns:wps="http://schemas.microsoft.com/office/word/2010/wordprocessingShape" mc:Ignorable="w14 w15 w16se w16cid w16 w16cex w16sdtdh wp14">
   <w:tbl>
     <w:tblPr>
       <w:tblW w:w="0" w:type="auto"/>
@@ -4654,7 +4637,7 @@
 </file>
 
 <file path=word/numbering.xml><?xml version="1.0" encoding="utf-8"?>
-<w:numbering xmlns:wpc="http://schemas.microsoft.com/office/word/2010/wordprocessingCanvas" xmlns:cx="http://schemas.microsoft.com/office/drawing/2014/chartex" xmlns:cx1="http://schemas.microsoft.com/office/drawing/2015/9/8/chartex" xmlns:cx2="http://schemas.microsoft.com/office/drawing/2015/10/21/chartex" xmlns:cx3="http://schemas.microsoft.com/office/drawing/2016/5/9/chartex" xmlns:cx4="http://schemas.microsoft.com/office/drawing/2016/5/10/chartex" xmlns:cx5="http://schemas.microsoft.com/office/drawing/2016/5/11/chartex" xmlns:cx6="http://schemas.microsoft.com/office/drawing/2016/5/12/chartex" xmlns:cx7="http://schemas.microsoft.com/office/drawing/2016/5/13/chartex" xmlns:cx8="http://schemas.microsoft.com/office/drawing/2016/5/14/chartex" xmlns:mc="http://schemas.openxmlformats.org/markup-compatibility/2006" xmlns:aink="http://schemas.microsoft.com/office/drawing/2016/ink" xmlns:am3d="http://schemas.microsoft.com/office/drawing/2017/model3d" xmlns:o="urn:schemas-microsoft-com:office:office" xmlns:oel="http://schemas.microsoft.com/office/2019/extlst" xmlns:r="http://schemas.openxmlformats.org/officeDocument/2006/relationships" xmlns:m="http://schemas.openxmlformats.org/officeDocument/2006/math" xmlns:v="urn:schemas-microsoft-com:vml" xmlns:wp14="http://schemas.microsoft.com/office/word/2010/wordprocessingDrawing" xmlns:wp="http://schemas.openxmlformats.org/drawingml/2006/wordprocessingDrawing" xmlns:w10="urn:schemas-microsoft-com:office:word" xmlns:w="http://schemas.openxmlformats.org/wordprocessingml/2006/main" xmlns:w14="http://schemas.microsoft.com/office/word/2010/wordml" xmlns:w15="http://schemas.microsoft.com/office/word/2012/wordml" xmlns:w16cex="http://schemas.microsoft.com/office/word/2018/wordml/cex" xmlns:w16cid="http://schemas.microsoft.com/office/word/2016/wordml/cid" xmlns:w16="http://schemas.microsoft.com/office/word/2018/wordml" xmlns:w16sdtdh="http://schemas.microsoft.com/office/word/2020/wordml/sdtdatahash" xmlns:w16se="http://schemas.microsoft.com/office/word/2015/wordml/symex" xmlns:wpg="http://schemas.microsoft.com/office/word/2010/wordprocessingGroup" xmlns:wpi="http://schemas.microsoft.com/office/word/2010/wordprocessingInk" xmlns:wne="http://schemas.microsoft.com/office/word/2006/wordml" xmlns:wps="http://schemas.microsoft.com/office/word/2010/wordprocessingShape" mc:Ignorable="w14 w15 w16se w16cid w16 w16cex w16sdtdh wp14">
+<w:numbering xmlns:wpc="http://schemas.microsoft.com/office/word/2010/wordprocessingCanvas" xmlns:cx="http://schemas.microsoft.com/office/drawing/2014/chartex" xmlns:cx1="http://schemas.microsoft.com/office/drawing/2015/9/8/chartex" xmlns:cx2="http://schemas.microsoft.com/office/drawing/2015/10/21/chartex" xmlns:cx3="http://schemas.microsoft.com/office/drawing/2016/5/9/chartex" xmlns:cx4="http://schemas.microsoft.com/office/drawing/2016/5/10/chartex" xmlns:cx5="http://schemas.microsoft.com/office/drawing/2016/5/11/chartex" xmlns:cx6="http://schemas.microsoft.com/office/drawing/2016/5/12/chartex" xmlns:cx7="http://schemas.microsoft.com/office/drawing/2016/5/13/chartex" xmlns:cx8="http://schemas.microsoft.com/office/drawing/2016/5/14/chartex" xmlns:mc="http://schemas.openxmlformats.org/markup-compatibility/2006" xmlns:aink="http://schemas.microsoft.com/office/drawing/2016/ink" xmlns:am3d="http://schemas.microsoft.com/office/drawing/2017/model3d" xmlns:o="urn:schemas-microsoft-com:office:office" xmlns:oel="http://schemas.microsoft.com/office/2019/extlst" xmlns:r="http://schemas.openxmlformats.org/officeDocument/2006/relationships" xmlns:m="http://schemas.openxmlformats.org/officeDocument/2006/math" xmlns:v="urn:schemas-microsoft-com:vml" xmlns:wp14="http://schemas.microsoft.com/office/word/2010/wordprocessingDrawing" xmlns:wp="http://schemas.openxmlformats.org/drawingml/2006/wordprocessingDrawing" xmlns:w10="urn:schemas-microsoft-com:office:word" xmlns:w="http://schemas.openxmlformats.org/wordprocessingml/2006/main" xmlns:w14="http://schemas.microsoft.com/office/word/2010/wordml" xmlns:w15="http://schemas.microsoft.com/office/word/2012/wordml" xmlns:w16cex="http://schemas.microsoft.com/office/word/2018/wordml/cex" xmlns:w16cid="http://schemas.microsoft.com/office/word/2016/wordml/cid" xmlns:w16="http://schemas.microsoft.com/office/word/2018/wordml" xmlns:w16du="http://schemas.microsoft.com/office/word/2023/wordml/word16du" xmlns:w16sdtdh="http://schemas.microsoft.com/office/word/2020/wordml/sdtdatahash" xmlns:w16se="http://schemas.microsoft.com/office/word/2015/wordml/symex" xmlns:wpg="http://schemas.microsoft.com/office/word/2010/wordprocessingGroup" xmlns:wpi="http://schemas.microsoft.com/office/word/2010/wordprocessingInk" xmlns:wne="http://schemas.microsoft.com/office/word/2006/wordml" xmlns:wps="http://schemas.microsoft.com/office/word/2010/wordprocessingShape" mc:Ignorable="w14 w15 w16se w16cid w16 w16cex w16sdtdh wp14">
   <w:abstractNum w:abstractNumId="0" w15:restartNumberingAfterBreak="0">
     <w:nsid w:val="36730A5D"/>
     <w:multiLevelType w:val="hybridMultilevel"/>

</xml_diff>